<commit_message>
Actualizacion de archivos prueba tecnica
</commit_message>
<xml_diff>
--- a/2 Habilidades prácticas -  Prueba Tecnica Victor Ramirez.docx
+++ b/2 Habilidades prácticas -  Prueba Tecnica Victor Ramirez.docx
@@ -127,7 +127,7 @@
                     </pic:cNvPicPr>
                   </pic:nvPicPr>
                   <pic:blipFill>
-                    <a:blip r:embed="rId5">
+                    <a:blip r:embed="rId6">
                       <a:extLst>
                         <a:ext uri="{28A0092B-C50C-407E-A947-70E740481C1C}">
                           <a14:useLocalDpi xmlns:a14="http://schemas.microsoft.com/office/drawing/2010/main" val="0"/>
@@ -209,7 +209,7 @@
                     </pic:cNvPicPr>
                   </pic:nvPicPr>
                   <pic:blipFill>
-                    <a:blip r:embed="rId6">
+                    <a:blip r:embed="rId7">
                       <a:extLst>
                         <a:ext uri="{28A0092B-C50C-407E-A947-70E740481C1C}">
                           <a14:useLocalDpi xmlns:a14="http://schemas.microsoft.com/office/drawing/2010/main" val="0"/>
@@ -286,7 +286,7 @@
                     </pic:cNvPicPr>
                   </pic:nvPicPr>
                   <pic:blipFill>
-                    <a:blip r:embed="rId7">
+                    <a:blip r:embed="rId8">
                       <a:extLst>
                         <a:ext uri="{28A0092B-C50C-407E-A947-70E740481C1C}">
                           <a14:useLocalDpi xmlns:a14="http://schemas.microsoft.com/office/drawing/2010/main" val="0"/>
@@ -367,7 +367,19 @@
         <w:rPr>
           <w:color w:val="4472C4" w:themeColor="accent1"/>
         </w:rPr>
-        <w:t xml:space="preserve"> usar una solución parecida a la del punto uno, pero podríamos tener incosnsitencias cunado varios empleados tienen el mismo salario, por tanto realizamos una implementación diferente.</w:t>
+        <w:t xml:space="preserve"> usar una solución parecida a la del punto uno, pero podríamos tener </w:t>
+      </w:r>
+      <w:r>
+        <w:rPr>
+          <w:color w:val="4472C4" w:themeColor="accent1"/>
+        </w:rPr>
+        <w:t>inconsistencias</w:t>
+      </w:r>
+      <w:r>
+        <w:rPr>
+          <w:color w:val="4472C4" w:themeColor="accent1"/>
+        </w:rPr>
+        <w:t xml:space="preserve"> cunado varios empleados tienen el mismo salario, por tanto realizamos una implementación diferente.</w:t>
       </w:r>
     </w:p>
     <w:p>
@@ -391,14 +403,7 @@
           <w:color w:val="4472C4" w:themeColor="accent1"/>
           <w:lang w:val="en-US"/>
         </w:rPr>
-        <w:t xml:space="preserve">Script: </w:t>
-      </w:r>
-      <w:r>
-        <w:rPr>
-          <w:color w:val="4472C4" w:themeColor="accent1"/>
-          <w:lang w:val="en-US"/>
-        </w:rPr>
-        <w:t>Seccion2_Punto_A_Script_3.sql</w:t>
+        <w:t>Script: Seccion2_Punto_A_Script_3.sql</w:t>
       </w:r>
     </w:p>
     <w:p>
@@ -442,7 +447,7 @@
                     </pic:cNvPicPr>
                   </pic:nvPicPr>
                   <pic:blipFill>
-                    <a:blip r:embed="rId8">
+                    <a:blip r:embed="rId9">
                       <a:extLst>
                         <a:ext uri="{28A0092B-C50C-407E-A947-70E740481C1C}">
                           <a14:useLocalDpi xmlns:a14="http://schemas.microsoft.com/office/drawing/2010/main" val="0"/>
@@ -499,32 +504,22 @@
     <w:p>
       <w:pPr>
         <w:pStyle w:val="Prrafodelista"/>
-        <w:rPr>
+      </w:pPr>
+    </w:p>
+    <w:p>
+      <w:pPr>
+        <w:pStyle w:val="Prrafodelista"/>
+        <w:rPr>
+          <w:color w:val="4472C4" w:themeColor="accent1"/>
           <w:lang w:val="en-US"/>
         </w:rPr>
       </w:pPr>
-    </w:p>
-    <w:p>
-      <w:pPr>
-        <w:pStyle w:val="Prrafodelista"/>
+      <w:r>
         <w:rPr>
           <w:color w:val="4472C4" w:themeColor="accent1"/>
           <w:lang w:val="en-US"/>
         </w:rPr>
-      </w:pPr>
-      <w:r>
-        <w:rPr>
-          <w:color w:val="4472C4" w:themeColor="accent1"/>
-          <w:lang w:val="en-US"/>
-        </w:rPr>
-        <w:t xml:space="preserve">Script: </w:t>
-      </w:r>
-      <w:r>
-        <w:rPr>
-          <w:color w:val="4472C4" w:themeColor="accent1"/>
-          <w:lang w:val="en-US"/>
-        </w:rPr>
-        <w:t>Seccion2_Punto_A_Script_4.sql</w:t>
+        <w:t>Script: Seccion2_Punto_A_Script_4.sql</w:t>
       </w:r>
     </w:p>
     <w:p>
@@ -580,7 +575,7 @@
                     </pic:cNvPicPr>
                   </pic:nvPicPr>
                   <pic:blipFill>
-                    <a:blip r:embed="rId9">
+                    <a:blip r:embed="rId10">
                       <a:extLst>
                         <a:ext uri="{28A0092B-C50C-407E-A947-70E740481C1C}">
                           <a14:useLocalDpi xmlns:a14="http://schemas.microsoft.com/office/drawing/2010/main" val="0"/>
@@ -672,7 +667,7 @@
                     </pic:cNvPicPr>
                   </pic:nvPicPr>
                   <pic:blipFill>
-                    <a:blip r:embed="rId10">
+                    <a:blip r:embed="rId11">
                       <a:extLst>
                         <a:ext uri="{28A0092B-C50C-407E-A947-70E740481C1C}">
                           <a14:useLocalDpi xmlns:a14="http://schemas.microsoft.com/office/drawing/2010/main" val="0"/>
@@ -733,7 +728,21 @@
         <w:rPr>
           <w:color w:val="4472C4" w:themeColor="accent1"/>
         </w:rPr>
-        <w:t>[OrderDate]</w:t>
+        <w:t>[</w:t>
+      </w:r>
+      <w:proofErr w:type="spellStart"/>
+      <w:r>
+        <w:rPr>
+          <w:color w:val="4472C4" w:themeColor="accent1"/>
+        </w:rPr>
+        <w:t>OrderDate</w:t>
+      </w:r>
+      <w:proofErr w:type="spellEnd"/>
+      <w:r>
+        <w:rPr>
+          <w:color w:val="4472C4" w:themeColor="accent1"/>
+        </w:rPr>
+        <w:t>]</w:t>
       </w:r>
       <w:r>
         <w:rPr>
@@ -788,7 +797,21 @@
         <w:rPr>
           <w:color w:val="4472C4" w:themeColor="accent1"/>
         </w:rPr>
-        <w:t>El proceso de ordenamiento y clasificación por monto y mes se realiza con la Función Ventana DenseRank,  que es más apropiada para el objetivo, simplifica la complejidad y evita inconsistencias cuando hay empates de valores en las posiciones buscadas.</w:t>
+        <w:t xml:space="preserve">El proceso de ordenamiento y clasificación por monto y mes se realiza con la Función Ventana </w:t>
+      </w:r>
+      <w:proofErr w:type="spellStart"/>
+      <w:r>
+        <w:rPr>
+          <w:color w:val="4472C4" w:themeColor="accent1"/>
+        </w:rPr>
+        <w:t>DenseRank</w:t>
+      </w:r>
+      <w:proofErr w:type="spellEnd"/>
+      <w:r>
+        <w:rPr>
+          <w:color w:val="4472C4" w:themeColor="accent1"/>
+        </w:rPr>
+        <w:t>,  que es más apropiada para el objetivo, simplifica la complejidad y evita inconsistencias cuando hay empates de valores en las posiciones buscadas.</w:t>
       </w:r>
     </w:p>
     <w:p>
@@ -913,7 +936,7 @@
         </w:rPr>
         <w:t xml:space="preserve">  (</w:t>
       </w:r>
-      <w:hyperlink r:id="rId11" w:history="1">
+      <w:hyperlink r:id="rId12" w:history="1">
         <w:r>
           <w:rPr>
             <w:rStyle w:val="Hipervnculo"/>
@@ -985,7 +1008,7 @@
                     </pic:cNvPicPr>
                   </pic:nvPicPr>
                   <pic:blipFill>
-                    <a:blip r:embed="rId12" cstate="print">
+                    <a:blip r:embed="rId13" cstate="print">
                       <a:extLst>
                         <a:ext uri="{28A0092B-C50C-407E-A947-70E740481C1C}">
                           <a14:useLocalDpi xmlns:a14="http://schemas.microsoft.com/office/drawing/2010/main" val="0"/>
@@ -1258,7 +1281,21 @@
         <w:rPr>
           <w:color w:val="4472C4" w:themeColor="accent1"/>
         </w:rPr>
-        <w:t xml:space="preserve">s, que un cliente pueda usar varias formas de pago al tiempo para cancelar su pedido (TC, paypal, cupones, </w:t>
+        <w:t xml:space="preserve">s, que un cliente pueda usar varias formas de pago al tiempo para cancelar su pedido (TC, </w:t>
+      </w:r>
+      <w:proofErr w:type="spellStart"/>
+      <w:r>
+        <w:rPr>
+          <w:color w:val="4472C4" w:themeColor="accent1"/>
+        </w:rPr>
+        <w:t>paypal</w:t>
+      </w:r>
+      <w:proofErr w:type="spellEnd"/>
+      <w:r>
+        <w:rPr>
+          <w:color w:val="4472C4" w:themeColor="accent1"/>
+        </w:rPr>
+        <w:t xml:space="preserve">, cupones, </w:t>
       </w:r>
       <w:r>
         <w:rPr>
@@ -1393,7 +1430,7 @@
         </w:rPr>
         <w:t xml:space="preserve">  (</w:t>
       </w:r>
-      <w:hyperlink r:id="rId13" w:history="1">
+      <w:hyperlink r:id="rId14" w:history="1">
         <w:r>
           <w:rPr>
             <w:rStyle w:val="Hipervnculo"/>
@@ -1466,7 +1503,7 @@
                     </pic:cNvPicPr>
                   </pic:nvPicPr>
                   <pic:blipFill>
-                    <a:blip r:embed="rId14" cstate="print">
+                    <a:blip r:embed="rId15" cstate="print">
                       <a:extLst>
                         <a:ext uri="{28A0092B-C50C-407E-A947-70E740481C1C}">
                           <a14:useLocalDpi xmlns:a14="http://schemas.microsoft.com/office/drawing/2010/main" val="0"/>
@@ -1539,7 +1576,35 @@
         <w:rPr>
           <w:color w:val="4472C4" w:themeColor="accent1"/>
         </w:rPr>
-        <w:t>El siguiente es un flujo típico de un proceso de cargue de información a un datawarehouse, en donde se considera un grado de parametrización que flexibilice la mantenibilidad de las ETLs, así como estructuras de control y funcionalidades de notificación.</w:t>
+        <w:t xml:space="preserve">El siguiente es un flujo típico de un proceso de cargue de información a un </w:t>
+      </w:r>
+      <w:proofErr w:type="spellStart"/>
+      <w:r>
+        <w:rPr>
+          <w:color w:val="4472C4" w:themeColor="accent1"/>
+        </w:rPr>
+        <w:t>datawarehouse</w:t>
+      </w:r>
+      <w:proofErr w:type="spellEnd"/>
+      <w:r>
+        <w:rPr>
+          <w:color w:val="4472C4" w:themeColor="accent1"/>
+        </w:rPr>
+        <w:t xml:space="preserve">, en donde se considera un grado de parametrización que flexibilice la mantenibilidad de las </w:t>
+      </w:r>
+      <w:proofErr w:type="spellStart"/>
+      <w:r>
+        <w:rPr>
+          <w:color w:val="4472C4" w:themeColor="accent1"/>
+        </w:rPr>
+        <w:t>ETLs</w:t>
+      </w:r>
+      <w:proofErr w:type="spellEnd"/>
+      <w:r>
+        <w:rPr>
+          <w:color w:val="4472C4" w:themeColor="accent1"/>
+        </w:rPr>
+        <w:t>, así como estructuras de control y funcionalidades de notificación.</w:t>
       </w:r>
     </w:p>
     <w:p>
@@ -1560,7 +1625,35 @@
         <w:rPr>
           <w:color w:val="4472C4" w:themeColor="accent1"/>
         </w:rPr>
-        <w:t>Se recibe parámetro de la tabla o consulta que será cargada al almacén de datos, si es carga total o los datos del delta de información, así como la identificación el proceso de trasformación a ser ejecutado, así cómo la información requerida apra notificaciones (emails)</w:t>
+        <w:t xml:space="preserve">Se recibe parámetro de la tabla o consulta que será cargada al almacén de datos, si es carga total o los datos del delta de información, así como la identificación el proceso de trasformación a ser ejecutado, así </w:t>
+      </w:r>
+      <w:proofErr w:type="spellStart"/>
+      <w:r>
+        <w:rPr>
+          <w:color w:val="4472C4" w:themeColor="accent1"/>
+        </w:rPr>
+        <w:t>cómo</w:t>
+      </w:r>
+      <w:proofErr w:type="spellEnd"/>
+      <w:r>
+        <w:rPr>
+          <w:color w:val="4472C4" w:themeColor="accent1"/>
+        </w:rPr>
+        <w:t xml:space="preserve"> la información requerida </w:t>
+      </w:r>
+      <w:proofErr w:type="spellStart"/>
+      <w:r>
+        <w:rPr>
+          <w:color w:val="4472C4" w:themeColor="accent1"/>
+        </w:rPr>
+        <w:t>apra</w:t>
+      </w:r>
+      <w:proofErr w:type="spellEnd"/>
+      <w:r>
+        <w:rPr>
+          <w:color w:val="4472C4" w:themeColor="accent1"/>
+        </w:rPr>
+        <w:t xml:space="preserve"> notificaciones (emails)</w:t>
       </w:r>
     </w:p>
     <w:p>
@@ -1575,7 +1668,49 @@
         <w:rPr>
           <w:color w:val="4472C4" w:themeColor="accent1"/>
         </w:rPr>
-        <w:t>Se consulta la metadata de la estructura de entrada (consulta)  y de la tabla temporal en área staging y de la estructura destino en el datawarehouse.</w:t>
+        <w:t xml:space="preserve">Se consulta la </w:t>
+      </w:r>
+      <w:proofErr w:type="spellStart"/>
+      <w:r>
+        <w:rPr>
+          <w:color w:val="4472C4" w:themeColor="accent1"/>
+        </w:rPr>
+        <w:t>metadata</w:t>
+      </w:r>
+      <w:proofErr w:type="spellEnd"/>
+      <w:r>
+        <w:rPr>
+          <w:color w:val="4472C4" w:themeColor="accent1"/>
+        </w:rPr>
+        <w:t xml:space="preserve"> de la estructura de entrada (consulta)  y de la tabla temporal en área </w:t>
+      </w:r>
+      <w:proofErr w:type="spellStart"/>
+      <w:r>
+        <w:rPr>
+          <w:color w:val="4472C4" w:themeColor="accent1"/>
+        </w:rPr>
+        <w:t>staging</w:t>
+      </w:r>
+      <w:proofErr w:type="spellEnd"/>
+      <w:r>
+        <w:rPr>
+          <w:color w:val="4472C4" w:themeColor="accent1"/>
+        </w:rPr>
+        <w:t xml:space="preserve"> y de la estructura destino en el </w:t>
+      </w:r>
+      <w:proofErr w:type="spellStart"/>
+      <w:r>
+        <w:rPr>
+          <w:color w:val="4472C4" w:themeColor="accent1"/>
+        </w:rPr>
+        <w:t>datawarehouse</w:t>
+      </w:r>
+      <w:proofErr w:type="spellEnd"/>
+      <w:r>
+        <w:rPr>
+          <w:color w:val="4472C4" w:themeColor="accent1"/>
+        </w:rPr>
+        <w:t>.</w:t>
       </w:r>
     </w:p>
     <w:p>
@@ -1608,7 +1743,35 @@
         <w:rPr>
           <w:color w:val="4472C4" w:themeColor="accent1"/>
         </w:rPr>
-        <w:t>Se realiza el proceso de extracción de la información de acuerdo a la metadata y el delta, almacenando la información en el área staging.</w:t>
+        <w:t xml:space="preserve">Se realiza el proceso de extracción de la información de acuerdo a la </w:t>
+      </w:r>
+      <w:proofErr w:type="spellStart"/>
+      <w:r>
+        <w:rPr>
+          <w:color w:val="4472C4" w:themeColor="accent1"/>
+        </w:rPr>
+        <w:t>metadata</w:t>
+      </w:r>
+      <w:proofErr w:type="spellEnd"/>
+      <w:r>
+        <w:rPr>
+          <w:color w:val="4472C4" w:themeColor="accent1"/>
+        </w:rPr>
+        <w:t xml:space="preserve"> y el delta, almacenando la información en el área </w:t>
+      </w:r>
+      <w:proofErr w:type="spellStart"/>
+      <w:r>
+        <w:rPr>
+          <w:color w:val="4472C4" w:themeColor="accent1"/>
+        </w:rPr>
+        <w:t>staging</w:t>
+      </w:r>
+      <w:proofErr w:type="spellEnd"/>
+      <w:r>
+        <w:rPr>
+          <w:color w:val="4472C4" w:themeColor="accent1"/>
+        </w:rPr>
+        <w:t>.</w:t>
       </w:r>
     </w:p>
     <w:p>
@@ -1626,7 +1789,21 @@
         <w:rPr>
           <w:color w:val="4472C4" w:themeColor="accent1"/>
         </w:rPr>
-        <w:t>Se registra en la tabla de control la cantidad de registros extraidos.</w:t>
+        <w:t xml:space="preserve">Se registra en la tabla de control la cantidad de registros </w:t>
+      </w:r>
+      <w:proofErr w:type="spellStart"/>
+      <w:r>
+        <w:rPr>
+          <w:color w:val="4472C4" w:themeColor="accent1"/>
+        </w:rPr>
+        <w:t>extraidos</w:t>
+      </w:r>
+      <w:proofErr w:type="spellEnd"/>
+      <w:r>
+        <w:rPr>
+          <w:color w:val="4472C4" w:themeColor="accent1"/>
+        </w:rPr>
+        <w:t>.</w:t>
       </w:r>
     </w:p>
     <w:p>
@@ -1644,14 +1821,42 @@
         <w:rPr>
           <w:color w:val="4472C4" w:themeColor="accent1"/>
         </w:rPr>
-        <w:t xml:space="preserve">Se ejecuta el proceso de trasformación identificado al inicio de la ETL el cual contiene las reglas de trasdomación y limpieza de los datos.  Dejando la información preparada para la carga en una estructura de datos y en </w:t>
+        <w:t xml:space="preserve">Se ejecuta el proceso de trasformación identificado al inicio de la ETL el cual contiene las reglas de </w:t>
+      </w:r>
+      <w:proofErr w:type="spellStart"/>
+      <w:r>
+        <w:rPr>
+          <w:color w:val="4472C4" w:themeColor="accent1"/>
+        </w:rPr>
+        <w:t>trasdomación</w:t>
+      </w:r>
+      <w:proofErr w:type="spellEnd"/>
+      <w:r>
+        <w:rPr>
+          <w:color w:val="4472C4" w:themeColor="accent1"/>
+        </w:rPr>
+        <w:t xml:space="preserve"> y limpieza de los datos.  Dejando la información preparada para la carga en una estructura de datos y en </w:t>
       </w:r>
       <w:r>
         <w:rPr>
           <w:color w:val="4472C4" w:themeColor="accent1"/>
         </w:rPr>
         <w:lastRenderedPageBreak/>
-        <w:t>una estructura de errores, se registran la información correspondiente para los registros descartados o con incosistencias.</w:t>
+        <w:t xml:space="preserve">una estructura de errores, se registran la información correspondiente para los registros descartados o con </w:t>
+      </w:r>
+      <w:proofErr w:type="spellStart"/>
+      <w:r>
+        <w:rPr>
+          <w:color w:val="4472C4" w:themeColor="accent1"/>
+        </w:rPr>
+        <w:t>incosistencias</w:t>
+      </w:r>
+      <w:proofErr w:type="spellEnd"/>
+      <w:r>
+        <w:rPr>
+          <w:color w:val="4472C4" w:themeColor="accent1"/>
+        </w:rPr>
+        <w:t>.</w:t>
       </w:r>
     </w:p>
     <w:p>
@@ -1705,13 +1910,7 @@
         <w:rPr>
           <w:color w:val="4472C4" w:themeColor="accent1"/>
         </w:rPr>
-        <w:t xml:space="preserve">Se registra en la tabla de control </w:t>
-      </w:r>
-      <w:r>
-        <w:rPr>
-          <w:color w:val="4472C4" w:themeColor="accent1"/>
-        </w:rPr>
-        <w:t>el éxito del proceso o la falla de acuerdo a lo definido por los requerimientos.</w:t>
+        <w:t>Se registra en la tabla de control el éxito del proceso o la falla de acuerdo a lo definido por los requerimientos.</w:t>
       </w:r>
     </w:p>
     <w:p>
@@ -3160,4 +3359,16 @@
     </a:ext>
   </a:extLst>
 </a:theme>
+</file>
+
+<file path=customXml/item1.xml><?xml version="1.0" encoding="utf-8"?>
+<b:Sources xmlns:b="http://schemas.openxmlformats.org/officeDocument/2006/bibliography" xmlns="http://schemas.openxmlformats.org/officeDocument/2006/bibliography" SelectedStyle="\APASixthEditionOfficeOnline.xsl" StyleName="APA" Version="6"/>
+</file>
+
+<file path=customXml/itemProps1.xml><?xml version="1.0" encoding="utf-8"?>
+<ds:datastoreItem xmlns:ds="http://schemas.openxmlformats.org/officeDocument/2006/customXml" ds:itemID="{20ADEA22-CC58-45FF-823F-65033655F8B5}">
+  <ds:schemaRefs>
+    <ds:schemaRef ds:uri="http://schemas.openxmlformats.org/officeDocument/2006/bibliography"/>
+  </ds:schemaRefs>
+</ds:datastoreItem>
 </file>
</xml_diff>